<commit_message>
Updated Tag Values - CMU Id Cards
</commit_message>
<xml_diff>
--- a/RFID Attendance System/Tags Information.docx
+++ b/RFID Attendance System/Tags Information.docx
@@ -173,13 +173,109 @@
           </w:p>
         </w:tc>
       </w:tr>
+      <w:tr>
+        <w:tc>
+          <w:tcPr>
+            <w:tcW w:w="3116" w:type="dxa"/>
+          </w:tcPr>
+          <w:p>
+            <w:r>
+              <w:t>Smruthi Id Card</w:t>
+            </w:r>
+          </w:p>
+        </w:tc>
+        <w:tc>
+          <w:tcPr>
+            <w:tcW w:w="3117" w:type="dxa"/>
+          </w:tcPr>
+          <w:p>
+            <w:r>
+              <w:t>Andrew id</w:t>
+            </w:r>
+          </w:p>
+        </w:tc>
+        <w:tc>
+          <w:tcPr>
+            <w:tcW w:w="3117" w:type="dxa"/>
+          </w:tcPr>
+          <w:p>
+            <w:r>
+              <w:t>775284314735</w:t>
+            </w:r>
+          </w:p>
+        </w:tc>
+      </w:tr>
+      <w:tr>
+        <w:tc>
+          <w:tcPr>
+            <w:tcW w:w="3116" w:type="dxa"/>
+          </w:tcPr>
+          <w:p>
+            <w:r>
+              <w:t>Sakthi Id Card</w:t>
+            </w:r>
+          </w:p>
+        </w:tc>
+        <w:tc>
+          <w:tcPr>
+            <w:tcW w:w="3117" w:type="dxa"/>
+          </w:tcPr>
+          <w:p>
+            <w:r>
+              <w:t>Andrew id</w:t>
+            </w:r>
+          </w:p>
+        </w:tc>
+        <w:tc>
+          <w:tcPr>
+            <w:tcW w:w="3117" w:type="dxa"/>
+          </w:tcPr>
+          <w:p>
+            <w:r>
+              <w:t>428573490223</w:t>
+            </w:r>
+          </w:p>
+        </w:tc>
+      </w:tr>
+      <w:tr>
+        <w:tc>
+          <w:tcPr>
+            <w:tcW w:w="3116" w:type="dxa"/>
+          </w:tcPr>
+          <w:p>
+            <w:r>
+              <w:t>Rishabh Id Card</w:t>
+            </w:r>
+          </w:p>
+        </w:tc>
+        <w:tc>
+          <w:tcPr>
+            <w:tcW w:w="3117" w:type="dxa"/>
+          </w:tcPr>
+          <w:p>
+            <w:r>
+              <w:t>Andrew id</w:t>
+            </w:r>
+          </w:p>
+        </w:tc>
+        <w:tc>
+          <w:tcPr>
+            <w:tcW w:w="3117" w:type="dxa"/>
+          </w:tcPr>
+          <w:p>
+            <w:r>
+              <w:t>881298603775</w:t>
+            </w:r>
+          </w:p>
+        </w:tc>
+      </w:tr>
     </w:tbl>
+    <w:p/>
     <w:p/>
     <w:p>
       <w:bookmarkStart w:id="0" w:name="_GoBack"/>
       <w:bookmarkEnd w:id="0"/>
     </w:p>
-    <w:p/>
     <w:sectPr>
       <w:pgSz w:w="12240" w:h="15840"/>
       <w:pgMar w:top="1440" w:right="1440" w:bottom="1440" w:left="1440" w:header="720" w:footer="720" w:gutter="0"/>

</xml_diff>